<commit_message>
je me couche le
</commit_message>
<xml_diff>
--- a/Use Case Diagram & Description/Helia Use Case Description Version 5.docx
+++ b/Use Case Diagram & Description/Helia Use Case Description Version 5.docx
@@ -1959,7 +1959,7 @@
           </w:p>
           <w:p>
             <w:pPr>
-              <w:pStyle w:val="a3"/>
+              <w:pStyle w:val="ListParagraph"/>
               <w:numPr>
                 <w:ilvl w:val="0"/>
                 <w:numId w:val="3"/>
@@ -1996,7 +1996,7 @@
           </w:p>
           <w:p>
             <w:pPr>
-              <w:pStyle w:val="a3"/>
+              <w:pStyle w:val="ListParagraph"/>
               <w:numPr>
                 <w:ilvl w:val="0"/>
                 <w:numId w:val="3"/>
@@ -2844,7 +2844,7 @@
                 <w:sz w:val="24"/>
                 <w:szCs w:val="24"/>
               </w:rPr>
-              <w:t xml:space="preserve"> 1.1   The user input updated password or email, or both.</w:t>
+              <w:t xml:space="preserve"> 1.1   The user input updated password or email</w:t>
             </w:r>
           </w:p>
           <w:p>
@@ -3571,60 +3571,570 @@
           </w:tcPr>
           <w:p>
             <w:pPr>
+              <w:rPr>
+                <w:sz w:val="24"/>
+                <w:szCs w:val="24"/>
+              </w:rPr>
+            </w:pPr>
+            <w:r>
+              <w:rPr>
+                <w:color w:val="000000"/>
+                <w:sz w:val="24"/>
+                <w:szCs w:val="24"/>
+              </w:rPr>
+              <w:t xml:space="preserve">Allows </w:t>
+            </w:r>
+            <w:proofErr w:type="spellStart"/>
+            <w:r>
+              <w:rPr>
+                <w:color w:val="000000"/>
+                <w:sz w:val="24"/>
+                <w:szCs w:val="24"/>
+              </w:rPr>
+              <w:t>Helia</w:t>
+            </w:r>
+            <w:proofErr w:type="spellEnd"/>
+            <w:r>
+              <w:rPr>
+                <w:color w:val="000000"/>
+                <w:sz w:val="24"/>
+                <w:szCs w:val="24"/>
+              </w:rPr>
+              <w:t xml:space="preserve"> Users to discover various activities to promote a healthier lifestyle</w:t>
+            </w:r>
+          </w:p>
+        </w:tc>
+      </w:tr>
+      <w:tr>
+        <w:tc>
+          <w:tcPr>
+            <w:tcW w:w="2628" w:type="dxa"/>
+          </w:tcPr>
+          <w:p>
+            <w:pPr>
+              <w:jc w:val="right"/>
+              <w:rPr>
+                <w:sz w:val="24"/>
+                <w:szCs w:val="24"/>
+              </w:rPr>
+            </w:pPr>
+            <w:r>
+              <w:rPr>
+                <w:sz w:val="24"/>
+                <w:szCs w:val="24"/>
+              </w:rPr>
+              <w:t>Preconditions:</w:t>
+            </w:r>
+          </w:p>
+        </w:tc>
+        <w:tc>
+          <w:tcPr>
+            <w:tcW w:w="6229" w:type="dxa"/>
+          </w:tcPr>
+          <w:p>
+            <w:pPr>
+              <w:rPr>
+                <w:sz w:val="24"/>
+                <w:szCs w:val="24"/>
+              </w:rPr>
+            </w:pPr>
+            <w:r>
+              <w:rPr>
+                <w:sz w:val="24"/>
+                <w:szCs w:val="24"/>
+              </w:rPr>
+              <w:t>The user is logged in</w:t>
+            </w:r>
+          </w:p>
+        </w:tc>
+      </w:tr>
+      <w:tr>
+        <w:tc>
+          <w:tcPr>
+            <w:tcW w:w="2628" w:type="dxa"/>
+          </w:tcPr>
+          <w:p>
+            <w:pPr>
+              <w:jc w:val="right"/>
+              <w:rPr>
+                <w:sz w:val="24"/>
+                <w:szCs w:val="24"/>
+              </w:rPr>
+            </w:pPr>
+            <w:r>
+              <w:rPr>
+                <w:sz w:val="24"/>
+                <w:szCs w:val="24"/>
+              </w:rPr>
+              <w:t>Postconditions:</w:t>
+            </w:r>
+          </w:p>
+        </w:tc>
+        <w:tc>
+          <w:tcPr>
+            <w:tcW w:w="6229" w:type="dxa"/>
+          </w:tcPr>
+          <w:p>
+            <w:pPr>
+              <w:rPr>
+                <w:sz w:val="24"/>
+                <w:szCs w:val="24"/>
+              </w:rPr>
+            </w:pPr>
+            <w:r>
+              <w:rPr>
+                <w:color w:val="000000"/>
+                <w:sz w:val="24"/>
+                <w:szCs w:val="24"/>
+              </w:rPr>
+              <w:t xml:space="preserve">A </w:t>
+            </w:r>
+            <w:r>
+              <w:rPr>
+                <w:color w:val="000000"/>
+                <w:sz w:val="24"/>
+                <w:szCs w:val="24"/>
+              </w:rPr>
+              <w:t>recommended</w:t>
+            </w:r>
+            <w:r>
+              <w:rPr>
+                <w:color w:val="000000"/>
+                <w:sz w:val="24"/>
+                <w:szCs w:val="24"/>
+              </w:rPr>
+              <w:t xml:space="preserve"> activit</w:t>
+            </w:r>
+            <w:r>
+              <w:rPr>
+                <w:color w:val="000000"/>
+                <w:sz w:val="24"/>
+                <w:szCs w:val="24"/>
+              </w:rPr>
+              <w:t>y</w:t>
+            </w:r>
+            <w:r>
+              <w:rPr>
+                <w:color w:val="000000"/>
+                <w:sz w:val="24"/>
+                <w:szCs w:val="24"/>
+              </w:rPr>
+              <w:t xml:space="preserve"> will be displayed</w:t>
+            </w:r>
+          </w:p>
+        </w:tc>
+      </w:tr>
+      <w:tr>
+        <w:tc>
+          <w:tcPr>
+            <w:tcW w:w="2628" w:type="dxa"/>
+          </w:tcPr>
+          <w:p>
+            <w:pPr>
+              <w:jc w:val="right"/>
+              <w:rPr>
+                <w:sz w:val="24"/>
+                <w:szCs w:val="24"/>
+              </w:rPr>
+            </w:pPr>
+            <w:r>
+              <w:rPr>
+                <w:sz w:val="24"/>
+                <w:szCs w:val="24"/>
+              </w:rPr>
+              <w:t>Priority:</w:t>
+            </w:r>
+          </w:p>
+        </w:tc>
+        <w:tc>
+          <w:tcPr>
+            <w:tcW w:w="6229" w:type="dxa"/>
+          </w:tcPr>
+          <w:p>
+            <w:pPr>
+              <w:rPr>
+                <w:sz w:val="24"/>
+                <w:szCs w:val="24"/>
+              </w:rPr>
+            </w:pPr>
+            <w:r>
+              <w:rPr>
+                <w:color w:val="000000"/>
+                <w:sz w:val="24"/>
+                <w:szCs w:val="24"/>
+              </w:rPr>
+              <w:t xml:space="preserve"> Nil</w:t>
+            </w:r>
+          </w:p>
+        </w:tc>
+      </w:tr>
+      <w:tr>
+        <w:tc>
+          <w:tcPr>
+            <w:tcW w:w="2628" w:type="dxa"/>
+          </w:tcPr>
+          <w:p>
+            <w:pPr>
+              <w:jc w:val="right"/>
+              <w:rPr>
+                <w:sz w:val="24"/>
+                <w:szCs w:val="24"/>
+              </w:rPr>
+            </w:pPr>
+            <w:r>
+              <w:rPr>
+                <w:sz w:val="24"/>
+                <w:szCs w:val="24"/>
+              </w:rPr>
+              <w:t>Frequency of Use:</w:t>
+            </w:r>
+          </w:p>
+        </w:tc>
+        <w:tc>
+          <w:tcPr>
+            <w:tcW w:w="6229" w:type="dxa"/>
+          </w:tcPr>
+          <w:p>
+            <w:pPr>
+              <w:rPr>
+                <w:sz w:val="24"/>
+                <w:szCs w:val="24"/>
+              </w:rPr>
+            </w:pPr>
+            <w:r>
+              <w:rPr>
+                <w:sz w:val="24"/>
+                <w:szCs w:val="24"/>
+              </w:rPr>
+              <w:t>-</w:t>
+            </w:r>
+          </w:p>
+        </w:tc>
+      </w:tr>
+      <w:tr>
+        <w:tc>
+          <w:tcPr>
+            <w:tcW w:w="2628" w:type="dxa"/>
+          </w:tcPr>
+          <w:p>
+            <w:pPr>
+              <w:jc w:val="right"/>
+              <w:rPr>
+                <w:sz w:val="24"/>
+                <w:szCs w:val="24"/>
+              </w:rPr>
+            </w:pPr>
+            <w:r>
+              <w:rPr>
+                <w:sz w:val="24"/>
+                <w:szCs w:val="24"/>
+              </w:rPr>
+              <w:t>Flow of Events:</w:t>
+            </w:r>
+          </w:p>
+        </w:tc>
+        <w:tc>
+          <w:tcPr>
+            <w:tcW w:w="6229" w:type="dxa"/>
+          </w:tcPr>
+          <w:p>
+            <w:pPr>
+              <w:rPr>
+                <w:sz w:val="24"/>
+                <w:szCs w:val="24"/>
+              </w:rPr>
+            </w:pPr>
+            <w:r>
+              <w:rPr>
+                <w:color w:val="000000"/>
+                <w:sz w:val="24"/>
+                <w:szCs w:val="24"/>
+              </w:rPr>
+              <w:t xml:space="preserve">      1.1   The User presses on the Discover button</w:t>
+            </w:r>
+          </w:p>
+          <w:p>
+            <w:pPr>
+              <w:rPr>
+                <w:sz w:val="24"/>
+                <w:szCs w:val="24"/>
+              </w:rPr>
+            </w:pPr>
+            <w:r>
+              <w:rPr>
+                <w:color w:val="000000"/>
+                <w:sz w:val="24"/>
+                <w:szCs w:val="24"/>
+              </w:rPr>
+              <w:t xml:space="preserve">      </w:t>
+            </w:r>
+            <w:proofErr w:type="gramStart"/>
+            <w:r>
+              <w:rPr>
+                <w:color w:val="000000"/>
+                <w:sz w:val="24"/>
+                <w:szCs w:val="24"/>
+              </w:rPr>
+              <w:t>1.2  The</w:t>
+            </w:r>
+            <w:proofErr w:type="gramEnd"/>
+            <w:r>
+              <w:rPr>
+                <w:color w:val="000000"/>
+                <w:sz w:val="24"/>
+                <w:szCs w:val="24"/>
+              </w:rPr>
+              <w:t xml:space="preserve"> System checks the current weather condition, UV   Index, Pollutant Standard Index and generates a list of recommended activities.</w:t>
+            </w:r>
+          </w:p>
+          <w:p>
+            <w:pPr>
+              <w:rPr>
+                <w:sz w:val="24"/>
+                <w:szCs w:val="24"/>
+              </w:rPr>
+            </w:pPr>
+            <w:r>
+              <w:rPr>
+                <w:color w:val="000000"/>
+                <w:sz w:val="24"/>
+                <w:szCs w:val="24"/>
+              </w:rPr>
+              <w:t xml:space="preserve">       </w:t>
+            </w:r>
+            <w:proofErr w:type="gramStart"/>
+            <w:r>
+              <w:rPr>
+                <w:color w:val="000000"/>
+                <w:sz w:val="24"/>
+                <w:szCs w:val="24"/>
+              </w:rPr>
+              <w:t>1.3  The</w:t>
+            </w:r>
+            <w:proofErr w:type="gramEnd"/>
+            <w:r>
+              <w:rPr>
+                <w:color w:val="000000"/>
+                <w:sz w:val="24"/>
+                <w:szCs w:val="24"/>
+              </w:rPr>
+              <w:t xml:space="preserve"> System displays the activities that would be appropriate for the user</w:t>
+            </w:r>
+          </w:p>
+          <w:p>
+            <w:pPr>
+              <w:ind w:left="360"/>
+              <w:rPr>
+                <w:sz w:val="24"/>
+                <w:szCs w:val="24"/>
+              </w:rPr>
+            </w:pPr>
+            <w:r>
+              <w:rPr>
+                <w:color w:val="000000"/>
+                <w:sz w:val="24"/>
+                <w:szCs w:val="24"/>
+              </w:rPr>
+              <w:t>AF-1: The User presses on Recommend Venues</w:t>
+            </w:r>
+          </w:p>
+          <w:p>
+            <w:pPr>
+              <w:ind w:left="360"/>
+              <w:rPr>
+                <w:color w:val="000000"/>
+                <w:sz w:val="24"/>
+                <w:szCs w:val="24"/>
+              </w:rPr>
+            </w:pPr>
+            <w:r>
+              <w:rPr>
+                <w:color w:val="000000"/>
+                <w:sz w:val="24"/>
+                <w:szCs w:val="24"/>
+              </w:rPr>
+              <w:t>AF-2: The User presses on Healthy Recommend Eateries</w:t>
+            </w:r>
+          </w:p>
+          <w:p>
+            <w:pPr>
+              <w:ind w:left="360"/>
+              <w:rPr>
+                <w:sz w:val="24"/>
+                <w:szCs w:val="24"/>
+              </w:rPr>
+            </w:pPr>
+          </w:p>
+        </w:tc>
+      </w:tr>
+      <w:tr>
+        <w:tc>
+          <w:tcPr>
+            <w:tcW w:w="2628" w:type="dxa"/>
+          </w:tcPr>
+          <w:p>
+            <w:pPr>
+              <w:jc w:val="right"/>
+              <w:rPr>
+                <w:sz w:val="24"/>
+                <w:szCs w:val="24"/>
+              </w:rPr>
+            </w:pPr>
+            <w:r>
+              <w:rPr>
+                <w:sz w:val="24"/>
+                <w:szCs w:val="24"/>
+              </w:rPr>
+              <w:t>Alternative Flows:</w:t>
+            </w:r>
+          </w:p>
+        </w:tc>
+        <w:tc>
+          <w:tcPr>
+            <w:tcW w:w="6229" w:type="dxa"/>
+          </w:tcPr>
+          <w:p>
+            <w:pPr>
+              <w:ind w:left="720" w:hanging="360"/>
+              <w:rPr>
+                <w:sz w:val="24"/>
+                <w:szCs w:val="24"/>
+              </w:rPr>
+            </w:pPr>
+            <w:r>
+              <w:rPr>
+                <w:color w:val="000000"/>
+                <w:sz w:val="24"/>
+                <w:szCs w:val="24"/>
+              </w:rPr>
+              <w:t xml:space="preserve"> </w:t>
+            </w:r>
+            <w:r>
+              <w:rPr>
+                <w:color w:val="000000"/>
+                <w:sz w:val="24"/>
+                <w:szCs w:val="24"/>
+              </w:rPr>
+              <w:t>AF-1: The User clicks on Venue Recommendation</w:t>
+            </w:r>
+          </w:p>
+          <w:p>
+            <w:pPr>
+              <w:ind w:left="720" w:hanging="360"/>
+              <w:rPr>
+                <w:sz w:val="24"/>
+                <w:szCs w:val="24"/>
+              </w:rPr>
+            </w:pPr>
+            <w:r>
+              <w:rPr>
+                <w:color w:val="000000"/>
+                <w:sz w:val="24"/>
+                <w:szCs w:val="24"/>
+              </w:rPr>
+              <w:t>1.     The flow continues in UC-05 Venue Recommendation</w:t>
+            </w:r>
+          </w:p>
+          <w:p>
+            <w:pPr>
+              <w:ind w:left="720" w:hanging="360"/>
+              <w:rPr>
+                <w:sz w:val="24"/>
+                <w:szCs w:val="24"/>
+              </w:rPr>
+            </w:pPr>
+            <w:r>
+              <w:rPr>
+                <w:color w:val="000000"/>
+                <w:sz w:val="24"/>
+                <w:szCs w:val="24"/>
+              </w:rPr>
+              <w:t>AF-2: The User clicks on Healthy Eateries Recommendation</w:t>
+            </w:r>
+          </w:p>
+          <w:p>
+            <w:pPr>
+              <w:ind w:left="720" w:hanging="360"/>
+              <w:rPr>
+                <w:sz w:val="24"/>
+                <w:szCs w:val="24"/>
+              </w:rPr>
+            </w:pPr>
+            <w:r>
+              <w:rPr>
+                <w:color w:val="000000"/>
+                <w:sz w:val="24"/>
+                <w:szCs w:val="24"/>
+              </w:rPr>
+              <w:t>1.     The flow continues in UC-06 Healthy Eateries Recommendation</w:t>
+            </w:r>
+          </w:p>
+          <w:p>
+            <w:pPr>
+              <w:rPr>
+                <w:sz w:val="24"/>
+                <w:szCs w:val="24"/>
+              </w:rPr>
+            </w:pPr>
+          </w:p>
+        </w:tc>
+      </w:tr>
+      <w:tr>
+        <w:tc>
+          <w:tcPr>
+            <w:tcW w:w="2628" w:type="dxa"/>
+          </w:tcPr>
+          <w:p>
+            <w:pPr>
+              <w:jc w:val="right"/>
+              <w:rPr>
+                <w:sz w:val="24"/>
+                <w:szCs w:val="24"/>
+              </w:rPr>
+            </w:pPr>
+            <w:r>
+              <w:rPr>
+                <w:sz w:val="24"/>
+                <w:szCs w:val="24"/>
+              </w:rPr>
+              <w:t>Exceptions:</w:t>
+            </w:r>
+          </w:p>
+        </w:tc>
+        <w:tc>
+          <w:tcPr>
+            <w:tcW w:w="6229" w:type="dxa"/>
+          </w:tcPr>
+          <w:p>
+            <w:pPr>
               <w:ind w:left="720"/>
               <w:rPr>
                 <w:sz w:val="24"/>
                 <w:szCs w:val="24"/>
               </w:rPr>
             </w:pPr>
-            <w:r>
-              <w:rPr>
-                <w:color w:val="000000"/>
-                <w:sz w:val="24"/>
-                <w:szCs w:val="24"/>
-              </w:rPr>
-              <w:t xml:space="preserve">Allows </w:t>
-            </w:r>
-            <w:proofErr w:type="spellStart"/>
-            <w:r>
-              <w:rPr>
-                <w:color w:val="000000"/>
-                <w:sz w:val="24"/>
-                <w:szCs w:val="24"/>
-              </w:rPr>
-              <w:t>Helia</w:t>
-            </w:r>
-            <w:proofErr w:type="spellEnd"/>
-            <w:r>
-              <w:rPr>
-                <w:color w:val="000000"/>
-                <w:sz w:val="24"/>
-                <w:szCs w:val="24"/>
-              </w:rPr>
-              <w:t xml:space="preserve"> Users to discover various activities to promote a healthier lifestyle</w:t>
-            </w:r>
-          </w:p>
-        </w:tc>
-      </w:tr>
-      <w:tr>
-        <w:tc>
-          <w:tcPr>
-            <w:tcW w:w="2628" w:type="dxa"/>
-          </w:tcPr>
-          <w:p>
-            <w:pPr>
-              <w:jc w:val="right"/>
-              <w:rPr>
-                <w:sz w:val="24"/>
-                <w:szCs w:val="24"/>
-              </w:rPr>
-            </w:pPr>
-            <w:r>
-              <w:rPr>
-                <w:sz w:val="24"/>
-                <w:szCs w:val="24"/>
-              </w:rPr>
-              <w:t>Preconditions:</w:t>
+          </w:p>
+        </w:tc>
+      </w:tr>
+      <w:tr>
+        <w:tc>
+          <w:tcPr>
+            <w:tcW w:w="2628" w:type="dxa"/>
+          </w:tcPr>
+          <w:p>
+            <w:pPr>
+              <w:jc w:val="right"/>
+              <w:rPr>
+                <w:sz w:val="24"/>
+                <w:szCs w:val="24"/>
+              </w:rPr>
+            </w:pPr>
+            <w:r>
+              <w:rPr>
+                <w:sz w:val="24"/>
+                <w:szCs w:val="24"/>
+              </w:rPr>
+              <w:t>Includes:</w:t>
             </w:r>
           </w:p>
         </w:tc>
@@ -3640,15 +4150,36 @@
                 <w:szCs w:val="24"/>
               </w:rPr>
             </w:pPr>
-            <w:r>
-              <w:rPr>
-                <w:color w:val="000000"/>
-                <w:sz w:val="24"/>
-                <w:szCs w:val="24"/>
-              </w:rPr>
-              <w:t>This use case extends the UC-04 Discover Activities. It is initiated when the User wants healthier eateries recommended.</w:t>
-            </w:r>
-          </w:p>
+          </w:p>
+        </w:tc>
+      </w:tr>
+      <w:tr>
+        <w:tc>
+          <w:tcPr>
+            <w:tcW w:w="2628" w:type="dxa"/>
+          </w:tcPr>
+          <w:p>
+            <w:pPr>
+              <w:jc w:val="right"/>
+              <w:rPr>
+                <w:sz w:val="24"/>
+                <w:szCs w:val="24"/>
+              </w:rPr>
+            </w:pPr>
+            <w:r>
+              <w:rPr>
+                <w:sz w:val="24"/>
+                <w:szCs w:val="24"/>
+              </w:rPr>
+              <w:lastRenderedPageBreak/>
+              <w:t>Special Requirements:</w:t>
+            </w:r>
+          </w:p>
+        </w:tc>
+        <w:tc>
+          <w:tcPr>
+            <w:tcW w:w="6229" w:type="dxa"/>
+          </w:tcPr>
           <w:p>
             <w:pPr>
               <w:ind w:left="720"/>
@@ -3657,434 +4188,6 @@
                 <w:szCs w:val="24"/>
               </w:rPr>
             </w:pPr>
-            <w:r>
-              <w:rPr>
-                <w:color w:val="000000"/>
-                <w:sz w:val="24"/>
-                <w:szCs w:val="24"/>
-              </w:rPr>
-              <w:t>The User is logged in</w:t>
-            </w:r>
-          </w:p>
-        </w:tc>
-      </w:tr>
-      <w:tr>
-        <w:tc>
-          <w:tcPr>
-            <w:tcW w:w="2628" w:type="dxa"/>
-          </w:tcPr>
-          <w:p>
-            <w:pPr>
-              <w:jc w:val="right"/>
-              <w:rPr>
-                <w:sz w:val="24"/>
-                <w:szCs w:val="24"/>
-              </w:rPr>
-            </w:pPr>
-            <w:r>
-              <w:rPr>
-                <w:sz w:val="24"/>
-                <w:szCs w:val="24"/>
-              </w:rPr>
-              <w:t>Postconditions:</w:t>
-            </w:r>
-          </w:p>
-        </w:tc>
-        <w:tc>
-          <w:tcPr>
-            <w:tcW w:w="6229" w:type="dxa"/>
-          </w:tcPr>
-          <w:p>
-            <w:pPr>
-              <w:ind w:left="720"/>
-              <w:rPr>
-                <w:sz w:val="24"/>
-                <w:szCs w:val="24"/>
-              </w:rPr>
-            </w:pPr>
-            <w:r>
-              <w:rPr>
-                <w:color w:val="000000"/>
-                <w:sz w:val="24"/>
-                <w:szCs w:val="24"/>
-              </w:rPr>
-              <w:t>A map marked with locations of the nearby healthier eateries is displayed</w:t>
-            </w:r>
-          </w:p>
-        </w:tc>
-      </w:tr>
-      <w:tr>
-        <w:tc>
-          <w:tcPr>
-            <w:tcW w:w="2628" w:type="dxa"/>
-          </w:tcPr>
-          <w:p>
-            <w:pPr>
-              <w:jc w:val="right"/>
-              <w:rPr>
-                <w:sz w:val="24"/>
-                <w:szCs w:val="24"/>
-              </w:rPr>
-            </w:pPr>
-            <w:r>
-              <w:rPr>
-                <w:sz w:val="24"/>
-                <w:szCs w:val="24"/>
-              </w:rPr>
-              <w:t>Priority:</w:t>
-            </w:r>
-          </w:p>
-        </w:tc>
-        <w:tc>
-          <w:tcPr>
-            <w:tcW w:w="6229" w:type="dxa"/>
-          </w:tcPr>
-          <w:p>
-            <w:pPr>
-              <w:rPr>
-                <w:sz w:val="24"/>
-                <w:szCs w:val="24"/>
-              </w:rPr>
-            </w:pPr>
-            <w:r>
-              <w:rPr>
-                <w:color w:val="000000"/>
-                <w:sz w:val="24"/>
-                <w:szCs w:val="24"/>
-              </w:rPr>
-              <w:t xml:space="preserve"> Nil</w:t>
-            </w:r>
-          </w:p>
-        </w:tc>
-      </w:tr>
-      <w:tr>
-        <w:tc>
-          <w:tcPr>
-            <w:tcW w:w="2628" w:type="dxa"/>
-          </w:tcPr>
-          <w:p>
-            <w:pPr>
-              <w:jc w:val="right"/>
-              <w:rPr>
-                <w:sz w:val="24"/>
-                <w:szCs w:val="24"/>
-              </w:rPr>
-            </w:pPr>
-            <w:r>
-              <w:rPr>
-                <w:sz w:val="24"/>
-                <w:szCs w:val="24"/>
-              </w:rPr>
-              <w:t>Frequency of Use:</w:t>
-            </w:r>
-          </w:p>
-        </w:tc>
-        <w:tc>
-          <w:tcPr>
-            <w:tcW w:w="6229" w:type="dxa"/>
-          </w:tcPr>
-          <w:p>
-            <w:pPr>
-              <w:rPr>
-                <w:sz w:val="24"/>
-                <w:szCs w:val="24"/>
-              </w:rPr>
-            </w:pPr>
-          </w:p>
-        </w:tc>
-      </w:tr>
-      <w:tr>
-        <w:tc>
-          <w:tcPr>
-            <w:tcW w:w="2628" w:type="dxa"/>
-          </w:tcPr>
-          <w:p>
-            <w:pPr>
-              <w:jc w:val="right"/>
-              <w:rPr>
-                <w:sz w:val="24"/>
-                <w:szCs w:val="24"/>
-              </w:rPr>
-            </w:pPr>
-            <w:r>
-              <w:rPr>
-                <w:sz w:val="24"/>
-                <w:szCs w:val="24"/>
-              </w:rPr>
-              <w:t>Flow of Events:</w:t>
-            </w:r>
-          </w:p>
-        </w:tc>
-        <w:tc>
-          <w:tcPr>
-            <w:tcW w:w="6229" w:type="dxa"/>
-          </w:tcPr>
-          <w:p>
-            <w:pPr>
-              <w:pStyle w:val="a3"/>
-              <w:numPr>
-                <w:ilvl w:val="0"/>
-                <w:numId w:val="4"/>
-              </w:numPr>
-              <w:rPr>
-                <w:sz w:val="24"/>
-                <w:szCs w:val="24"/>
-              </w:rPr>
-            </w:pPr>
-            <w:r>
-              <w:rPr>
-                <w:color w:val="000000"/>
-                <w:sz w:val="24"/>
-                <w:szCs w:val="24"/>
-              </w:rPr>
-              <w:t>User taps the “Recommended Eateries” button on the page that displays the recommended activity</w:t>
-            </w:r>
-          </w:p>
-          <w:p>
-            <w:pPr>
-              <w:pStyle w:val="a3"/>
-              <w:numPr>
-                <w:ilvl w:val="0"/>
-                <w:numId w:val="4"/>
-              </w:numPr>
-              <w:rPr>
-                <w:sz w:val="24"/>
-                <w:szCs w:val="24"/>
-              </w:rPr>
-            </w:pPr>
-            <w:r>
-              <w:rPr>
-                <w:color w:val="000000"/>
-                <w:sz w:val="24"/>
-                <w:szCs w:val="24"/>
-              </w:rPr>
-              <w:t>  The system detects User’s current location</w:t>
-            </w:r>
-          </w:p>
-          <w:p>
-            <w:pPr>
-              <w:pStyle w:val="a3"/>
-              <w:numPr>
-                <w:ilvl w:val="0"/>
-                <w:numId w:val="4"/>
-              </w:numPr>
-              <w:rPr>
-                <w:sz w:val="24"/>
-                <w:szCs w:val="24"/>
-              </w:rPr>
-            </w:pPr>
-            <w:r>
-              <w:rPr>
-                <w:color w:val="000000"/>
-                <w:sz w:val="24"/>
-                <w:szCs w:val="24"/>
-              </w:rPr>
-              <w:t>The system gets information about nearby healthier eateries from external data sets from data.gov.sg.</w:t>
-            </w:r>
-          </w:p>
-          <w:p>
-            <w:pPr>
-              <w:pStyle w:val="a3"/>
-              <w:numPr>
-                <w:ilvl w:val="0"/>
-                <w:numId w:val="4"/>
-              </w:numPr>
-              <w:rPr>
-                <w:sz w:val="24"/>
-                <w:szCs w:val="24"/>
-              </w:rPr>
-            </w:pPr>
-            <w:r>
-              <w:rPr>
-                <w:color w:val="000000"/>
-                <w:sz w:val="24"/>
-                <w:szCs w:val="24"/>
-              </w:rPr>
-              <w:t>The system displays a map marked with locations of the healthier eateries around the User’s current location</w:t>
-            </w:r>
-          </w:p>
-        </w:tc>
-      </w:tr>
-      <w:tr>
-        <w:tc>
-          <w:tcPr>
-            <w:tcW w:w="2628" w:type="dxa"/>
-          </w:tcPr>
-          <w:p>
-            <w:pPr>
-              <w:jc w:val="right"/>
-              <w:rPr>
-                <w:sz w:val="24"/>
-                <w:szCs w:val="24"/>
-              </w:rPr>
-            </w:pPr>
-            <w:r>
-              <w:rPr>
-                <w:sz w:val="24"/>
-                <w:szCs w:val="24"/>
-              </w:rPr>
-              <w:t>Alternative Flows:</w:t>
-            </w:r>
-          </w:p>
-        </w:tc>
-        <w:tc>
-          <w:tcPr>
-            <w:tcW w:w="6229" w:type="dxa"/>
-          </w:tcPr>
-          <w:p>
-            <w:pPr>
-              <w:rPr>
-                <w:sz w:val="24"/>
-                <w:szCs w:val="24"/>
-              </w:rPr>
-            </w:pPr>
-            <w:r>
-              <w:rPr>
-                <w:color w:val="000000"/>
-                <w:sz w:val="24"/>
-                <w:szCs w:val="24"/>
-              </w:rPr>
-              <w:t xml:space="preserve"> </w:t>
-            </w:r>
-            <w:r>
-              <w:rPr>
-                <w:sz w:val="24"/>
-                <w:szCs w:val="24"/>
-              </w:rPr>
-              <w:t>Nil</w:t>
-            </w:r>
-          </w:p>
-        </w:tc>
-      </w:tr>
-      <w:tr>
-        <w:tc>
-          <w:tcPr>
-            <w:tcW w:w="2628" w:type="dxa"/>
-          </w:tcPr>
-          <w:p>
-            <w:pPr>
-              <w:jc w:val="right"/>
-              <w:rPr>
-                <w:sz w:val="24"/>
-                <w:szCs w:val="24"/>
-              </w:rPr>
-            </w:pPr>
-            <w:r>
-              <w:rPr>
-                <w:sz w:val="24"/>
-                <w:szCs w:val="24"/>
-              </w:rPr>
-              <w:t>Exceptions:</w:t>
-            </w:r>
-          </w:p>
-        </w:tc>
-        <w:tc>
-          <w:tcPr>
-            <w:tcW w:w="6229" w:type="dxa"/>
-          </w:tcPr>
-          <w:p>
-            <w:pPr>
-              <w:rPr>
-                <w:sz w:val="24"/>
-                <w:szCs w:val="24"/>
-              </w:rPr>
-            </w:pPr>
-            <w:r>
-              <w:rPr>
-                <w:color w:val="000000"/>
-                <w:sz w:val="24"/>
-                <w:szCs w:val="24"/>
-              </w:rPr>
-              <w:t xml:space="preserve"> Nil</w:t>
-            </w:r>
-          </w:p>
-        </w:tc>
-      </w:tr>
-      <w:tr>
-        <w:tc>
-          <w:tcPr>
-            <w:tcW w:w="2628" w:type="dxa"/>
-          </w:tcPr>
-          <w:p>
-            <w:pPr>
-              <w:jc w:val="right"/>
-              <w:rPr>
-                <w:sz w:val="24"/>
-                <w:szCs w:val="24"/>
-              </w:rPr>
-            </w:pPr>
-            <w:r>
-              <w:rPr>
-                <w:sz w:val="24"/>
-                <w:szCs w:val="24"/>
-              </w:rPr>
-              <w:t>Includes:</w:t>
-            </w:r>
-          </w:p>
-        </w:tc>
-        <w:tc>
-          <w:tcPr>
-            <w:tcW w:w="6229" w:type="dxa"/>
-          </w:tcPr>
-          <w:p>
-            <w:pPr>
-              <w:rPr>
-                <w:sz w:val="24"/>
-                <w:szCs w:val="24"/>
-              </w:rPr>
-            </w:pPr>
-            <w:r>
-              <w:rPr>
-                <w:color w:val="000000"/>
-                <w:sz w:val="24"/>
-                <w:szCs w:val="24"/>
-              </w:rPr>
-              <w:t xml:space="preserve"> Nil</w:t>
-            </w:r>
-          </w:p>
-        </w:tc>
-      </w:tr>
-      <w:tr>
-        <w:tc>
-          <w:tcPr>
-            <w:tcW w:w="2628" w:type="dxa"/>
-          </w:tcPr>
-          <w:p>
-            <w:pPr>
-              <w:jc w:val="right"/>
-              <w:rPr>
-                <w:sz w:val="24"/>
-                <w:szCs w:val="24"/>
-              </w:rPr>
-            </w:pPr>
-            <w:r>
-              <w:rPr>
-                <w:sz w:val="24"/>
-                <w:szCs w:val="24"/>
-              </w:rPr>
-              <w:t>Special Requirements:</w:t>
-            </w:r>
-          </w:p>
-        </w:tc>
-        <w:tc>
-          <w:tcPr>
-            <w:tcW w:w="6229" w:type="dxa"/>
-          </w:tcPr>
-          <w:p>
-            <w:pPr>
-              <w:rPr>
-                <w:sz w:val="24"/>
-                <w:szCs w:val="24"/>
-              </w:rPr>
-            </w:pPr>
-            <w:r>
-              <w:rPr>
-                <w:color w:val="000000"/>
-                <w:sz w:val="24"/>
-                <w:szCs w:val="24"/>
-              </w:rPr>
-              <w:t xml:space="preserve"> Nil</w:t>
-            </w:r>
           </w:p>
         </w:tc>
       </w:tr>
@@ -4225,7 +4328,6 @@
                 <w:sz w:val="24"/>
                 <w:szCs w:val="24"/>
               </w:rPr>
-              <w:lastRenderedPageBreak/>
               <w:t>Use Case ID:</w:t>
             </w:r>
           </w:p>
@@ -4863,7 +4965,7 @@
           </w:tcPr>
           <w:p>
             <w:pPr>
-              <w:pStyle w:val="a3"/>
+              <w:pStyle w:val="ListParagraph"/>
               <w:numPr>
                 <w:ilvl w:val="0"/>
                 <w:numId w:val="2"/>
@@ -4901,7 +5003,7 @@
           </w:p>
           <w:p>
             <w:pPr>
-              <w:pStyle w:val="a3"/>
+              <w:pStyle w:val="ListParagraph"/>
               <w:numPr>
                 <w:ilvl w:val="0"/>
                 <w:numId w:val="2"/>
@@ -4923,7 +5025,7 @@
           </w:p>
           <w:p>
             <w:pPr>
-              <w:pStyle w:val="a3"/>
+              <w:pStyle w:val="ListParagraph"/>
               <w:numPr>
                 <w:ilvl w:val="0"/>
                 <w:numId w:val="2"/>
@@ -4945,7 +5047,7 @@
           </w:p>
           <w:p>
             <w:pPr>
-              <w:pStyle w:val="a3"/>
+              <w:pStyle w:val="ListParagraph"/>
               <w:numPr>
                 <w:ilvl w:val="0"/>
                 <w:numId w:val="2"/>
@@ -5602,12 +5704,12 @@
           </w:tcPr>
           <w:p>
             <w:pPr>
-              <w:ind w:left="720"/>
-              <w:rPr>
-                <w:sz w:val="24"/>
-                <w:szCs w:val="24"/>
-              </w:rPr>
-            </w:pPr>
+              <w:rPr>
+                <w:sz w:val="24"/>
+                <w:szCs w:val="24"/>
+              </w:rPr>
+            </w:pPr>
+            <w:bookmarkStart w:id="0" w:name="_GoBack"/>
             <w:r>
               <w:rPr>
                 <w:color w:val="000000"/>
@@ -5634,28 +5736,28 @@
               </w:rPr>
               <w:t xml:space="preserve"> users to view recommended healthier eateries</w:t>
             </w:r>
-          </w:p>
-        </w:tc>
-      </w:tr>
-      <w:tr>
-        <w:tc>
-          <w:tcPr>
-            <w:tcW w:w="2628" w:type="dxa"/>
-          </w:tcPr>
-          <w:p>
-            <w:pPr>
-              <w:jc w:val="right"/>
-              <w:rPr>
-                <w:sz w:val="24"/>
-                <w:szCs w:val="24"/>
-              </w:rPr>
-            </w:pPr>
-            <w:r>
-              <w:rPr>
-                <w:sz w:val="24"/>
-                <w:szCs w:val="24"/>
-              </w:rPr>
-              <w:lastRenderedPageBreak/>
+            <w:bookmarkEnd w:id="0"/>
+          </w:p>
+        </w:tc>
+      </w:tr>
+      <w:tr>
+        <w:tc>
+          <w:tcPr>
+            <w:tcW w:w="2628" w:type="dxa"/>
+          </w:tcPr>
+          <w:p>
+            <w:pPr>
+              <w:jc w:val="right"/>
+              <w:rPr>
+                <w:sz w:val="24"/>
+                <w:szCs w:val="24"/>
+              </w:rPr>
+            </w:pPr>
+            <w:r>
+              <w:rPr>
+                <w:sz w:val="24"/>
+                <w:szCs w:val="24"/>
+              </w:rPr>
               <w:t>Preconditions:</w:t>
             </w:r>
           </w:p>
@@ -5666,19 +5768,44 @@
           </w:tcPr>
           <w:p>
             <w:pPr>
-              <w:ind w:left="720"/>
-              <w:rPr>
-                <w:sz w:val="24"/>
-                <w:szCs w:val="24"/>
-              </w:rPr>
-            </w:pPr>
-            <w:r>
-              <w:rPr>
-                <w:color w:val="000000"/>
-                <w:sz w:val="24"/>
-                <w:szCs w:val="24"/>
-              </w:rPr>
-              <w:t>The user is logged in</w:t>
+              <w:pStyle w:val="ListParagraph"/>
+              <w:numPr>
+                <w:ilvl w:val="0"/>
+                <w:numId w:val="5"/>
+              </w:numPr>
+              <w:rPr>
+                <w:sz w:val="24"/>
+                <w:szCs w:val="24"/>
+              </w:rPr>
+            </w:pPr>
+            <w:r>
+              <w:rPr>
+                <w:color w:val="000000"/>
+                <w:sz w:val="24"/>
+                <w:szCs w:val="24"/>
+              </w:rPr>
+              <w:t>This use case extends the UC-04 Discover Activities. It is initiated when the User wants healthier eateries recommended.</w:t>
+            </w:r>
+          </w:p>
+          <w:p>
+            <w:pPr>
+              <w:pStyle w:val="ListParagraph"/>
+              <w:numPr>
+                <w:ilvl w:val="0"/>
+                <w:numId w:val="5"/>
+              </w:numPr>
+              <w:rPr>
+                <w:sz w:val="24"/>
+                <w:szCs w:val="24"/>
+              </w:rPr>
+            </w:pPr>
+            <w:r>
+              <w:rPr>
+                <w:color w:val="000000"/>
+                <w:sz w:val="24"/>
+                <w:szCs w:val="24"/>
+              </w:rPr>
+              <w:t>The User is logged in</w:t>
             </w:r>
           </w:p>
         </w:tc>
@@ -5711,19 +5838,18 @@
           </w:tcPr>
           <w:p>
             <w:pPr>
-              <w:ind w:left="720"/>
-              <w:rPr>
-                <w:sz w:val="24"/>
-                <w:szCs w:val="24"/>
-              </w:rPr>
-            </w:pPr>
-            <w:r>
-              <w:rPr>
-                <w:color w:val="000000"/>
-                <w:sz w:val="24"/>
-                <w:szCs w:val="24"/>
-              </w:rPr>
-              <w:t>A list of activities will be displayed</w:t>
+              <w:rPr>
+                <w:sz w:val="24"/>
+                <w:szCs w:val="24"/>
+              </w:rPr>
+            </w:pPr>
+            <w:r>
+              <w:rPr>
+                <w:color w:val="000000"/>
+                <w:sz w:val="24"/>
+                <w:szCs w:val="24"/>
+              </w:rPr>
+              <w:t>A map marked with locations of the nearby healthier eateries is displayed</w:t>
             </w:r>
           </w:p>
         </w:tc>
@@ -5763,7 +5889,6 @@
             </w:pPr>
             <w:r>
               <w:rPr>
-                <w:color w:val="000000"/>
                 <w:sz w:val="24"/>
                 <w:szCs w:val="24"/>
               </w:rPr>
@@ -5844,120 +5969,109 @@
           </w:tcPr>
           <w:p>
             <w:pPr>
-              <w:rPr>
-                <w:sz w:val="24"/>
-                <w:szCs w:val="24"/>
-              </w:rPr>
-            </w:pPr>
-            <w:r>
-              <w:rPr>
-                <w:color w:val="000000"/>
-                <w:sz w:val="24"/>
-                <w:szCs w:val="24"/>
-              </w:rPr>
-              <w:t xml:space="preserve">      1.1   The User presses on the Discover button</w:t>
-            </w:r>
-          </w:p>
-          <w:p>
-            <w:pPr>
-              <w:rPr>
-                <w:sz w:val="24"/>
-                <w:szCs w:val="24"/>
-              </w:rPr>
-            </w:pPr>
-            <w:r>
-              <w:rPr>
-                <w:color w:val="000000"/>
-                <w:sz w:val="24"/>
-                <w:szCs w:val="24"/>
-              </w:rPr>
-              <w:t xml:space="preserve">      </w:t>
-            </w:r>
-            <w:proofErr w:type="gramStart"/>
-            <w:r>
-              <w:rPr>
-                <w:color w:val="000000"/>
-                <w:sz w:val="24"/>
-                <w:szCs w:val="24"/>
-              </w:rPr>
-              <w:t>1.2  The</w:t>
-            </w:r>
-            <w:proofErr w:type="gramEnd"/>
-            <w:r>
-              <w:rPr>
-                <w:color w:val="000000"/>
-                <w:sz w:val="24"/>
-                <w:szCs w:val="24"/>
-              </w:rPr>
-              <w:t xml:space="preserve"> System checks the current weather condition, UV   Index, Pollutant Standard Index and generates a list of recommended activities.</w:t>
-            </w:r>
-          </w:p>
-          <w:p>
-            <w:pPr>
-              <w:rPr>
-                <w:sz w:val="24"/>
-                <w:szCs w:val="24"/>
-              </w:rPr>
-            </w:pPr>
-            <w:r>
-              <w:rPr>
-                <w:color w:val="000000"/>
-                <w:sz w:val="24"/>
-                <w:szCs w:val="24"/>
-              </w:rPr>
-              <w:t xml:space="preserve">       </w:t>
-            </w:r>
-            <w:proofErr w:type="gramStart"/>
-            <w:r>
-              <w:rPr>
-                <w:color w:val="000000"/>
-                <w:sz w:val="24"/>
-                <w:szCs w:val="24"/>
-              </w:rPr>
-              <w:t>1.3  The</w:t>
-            </w:r>
-            <w:proofErr w:type="gramEnd"/>
-            <w:r>
-              <w:rPr>
-                <w:color w:val="000000"/>
-                <w:sz w:val="24"/>
-                <w:szCs w:val="24"/>
-              </w:rPr>
-              <w:t xml:space="preserve"> System displays the activities that would be appropriate for the user</w:t>
-            </w:r>
-          </w:p>
-          <w:p>
-            <w:pPr>
-              <w:ind w:left="360"/>
-              <w:rPr>
-                <w:sz w:val="24"/>
-                <w:szCs w:val="24"/>
-              </w:rPr>
-            </w:pPr>
-            <w:r>
-              <w:rPr>
-                <w:color w:val="000000"/>
-                <w:sz w:val="24"/>
-                <w:szCs w:val="24"/>
-              </w:rPr>
-              <w:t>AF-1: The User presses on Recommend Venues</w:t>
-            </w:r>
-          </w:p>
-          <w:p>
-            <w:pPr>
-              <w:ind w:left="360"/>
-              <w:rPr>
-                <w:sz w:val="24"/>
-                <w:szCs w:val="24"/>
-              </w:rPr>
-            </w:pPr>
-            <w:r>
-              <w:rPr>
-                <w:color w:val="000000"/>
-                <w:sz w:val="24"/>
-                <w:szCs w:val="24"/>
-              </w:rPr>
-              <w:t>AF-2: The User presses on Healthy Recommend Eateries</w:t>
+              <w:ind w:left="720" w:hanging="360"/>
+              <w:rPr>
+                <w:color w:val="000000"/>
+                <w:sz w:val="24"/>
+                <w:szCs w:val="24"/>
+              </w:rPr>
+            </w:pPr>
+            <w:r>
+              <w:rPr>
+                <w:color w:val="000000"/>
+                <w:sz w:val="24"/>
+                <w:szCs w:val="24"/>
+              </w:rPr>
+              <w:t>1.</w:t>
+            </w:r>
+            <w:r>
+              <w:rPr>
+                <w:color w:val="000000"/>
+                <w:sz w:val="24"/>
+                <w:szCs w:val="24"/>
+              </w:rPr>
+              <w:tab/>
+              <w:t>User taps the “Recommended Eateries” button on the page that displays the recommended activity</w:t>
+            </w:r>
+          </w:p>
+          <w:p>
+            <w:pPr>
+              <w:ind w:left="720" w:hanging="360"/>
+              <w:rPr>
+                <w:color w:val="000000"/>
+                <w:sz w:val="24"/>
+                <w:szCs w:val="24"/>
+              </w:rPr>
+            </w:pPr>
+            <w:r>
+              <w:rPr>
+                <w:color w:val="000000"/>
+                <w:sz w:val="24"/>
+                <w:szCs w:val="24"/>
+              </w:rPr>
+              <w:t>2.</w:t>
+            </w:r>
+            <w:r>
+              <w:rPr>
+                <w:color w:val="000000"/>
+                <w:sz w:val="24"/>
+                <w:szCs w:val="24"/>
+              </w:rPr>
+              <w:tab/>
+              <w:t>The system detects User’s current location</w:t>
+            </w:r>
+          </w:p>
+          <w:p>
+            <w:pPr>
+              <w:ind w:left="720" w:hanging="360"/>
+              <w:rPr>
+                <w:color w:val="000000"/>
+                <w:sz w:val="24"/>
+                <w:szCs w:val="24"/>
+              </w:rPr>
+            </w:pPr>
+            <w:r>
+              <w:rPr>
+                <w:color w:val="000000"/>
+                <w:sz w:val="24"/>
+                <w:szCs w:val="24"/>
+              </w:rPr>
+              <w:t>3.</w:t>
+            </w:r>
+            <w:r>
+              <w:rPr>
+                <w:color w:val="000000"/>
+                <w:sz w:val="24"/>
+                <w:szCs w:val="24"/>
+              </w:rPr>
+              <w:tab/>
+              <w:t>The system gets information about nearby healthier eateries from external data sets from data.gov.sg.</w:t>
+            </w:r>
+          </w:p>
+          <w:p>
+            <w:pPr>
+              <w:ind w:left="720" w:hanging="360"/>
+              <w:rPr>
+                <w:sz w:val="24"/>
+                <w:szCs w:val="24"/>
+              </w:rPr>
+            </w:pPr>
+            <w:r>
+              <w:rPr>
+                <w:color w:val="000000"/>
+                <w:sz w:val="24"/>
+                <w:szCs w:val="24"/>
+              </w:rPr>
+              <w:t>4.</w:t>
+            </w:r>
+            <w:r>
+              <w:rPr>
+                <w:color w:val="000000"/>
+                <w:sz w:val="24"/>
+                <w:szCs w:val="24"/>
+              </w:rPr>
+              <w:tab/>
+              <w:t>The system displays a map marked with locations of the healthier eateries around the User’s current location</w:t>
             </w:r>
           </w:p>
         </w:tc>
@@ -5990,87 +6104,17 @@
           </w:tcPr>
           <w:p>
             <w:pPr>
-              <w:ind w:left="720" w:hanging="360"/>
-              <w:rPr>
-                <w:sz w:val="24"/>
-                <w:szCs w:val="24"/>
-              </w:rPr>
-            </w:pPr>
-            <w:r>
-              <w:rPr>
-                <w:color w:val="000000"/>
-                <w:sz w:val="24"/>
-                <w:szCs w:val="24"/>
-              </w:rPr>
-              <w:t>AF-1: The User clicks on Venue Recommendation</w:t>
-            </w:r>
-          </w:p>
-          <w:p>
-            <w:pPr>
-              <w:ind w:left="720" w:hanging="360"/>
-              <w:rPr>
-                <w:sz w:val="24"/>
-                <w:szCs w:val="24"/>
-              </w:rPr>
-            </w:pPr>
-            <w:r>
-              <w:rPr>
-                <w:color w:val="000000"/>
-                <w:sz w:val="24"/>
-                <w:szCs w:val="24"/>
-              </w:rPr>
-              <w:t>1.     The flow continues in UC-05 Venue Recommendation</w:t>
-            </w:r>
-          </w:p>
-          <w:p>
-            <w:pPr>
-              <w:ind w:left="720" w:hanging="360"/>
-              <w:rPr>
-                <w:sz w:val="24"/>
-                <w:szCs w:val="24"/>
-              </w:rPr>
-            </w:pPr>
-            <w:r>
-              <w:rPr>
-                <w:color w:val="000000"/>
-                <w:sz w:val="24"/>
-                <w:szCs w:val="24"/>
-              </w:rPr>
-              <w:t>AF-2: The User clicks on Healthy Eateries Recommendation</w:t>
-            </w:r>
-          </w:p>
-          <w:p>
-            <w:pPr>
-              <w:ind w:left="720" w:hanging="360"/>
-              <w:rPr>
-                <w:sz w:val="24"/>
-                <w:szCs w:val="24"/>
-              </w:rPr>
-            </w:pPr>
-            <w:r>
-              <w:rPr>
-                <w:color w:val="000000"/>
-                <w:sz w:val="24"/>
-                <w:szCs w:val="24"/>
-              </w:rPr>
-              <w:t>1.     The flow continues in UC-06 Healthy Eateries Recommendation</w:t>
-            </w:r>
-          </w:p>
-          <w:p>
-            <w:pPr>
-              <w:ind w:left="720"/>
-              <w:rPr>
-                <w:sz w:val="24"/>
-                <w:szCs w:val="24"/>
-              </w:rPr>
-            </w:pPr>
-            <w:r>
-              <w:rPr>
-                <w:color w:val="000000"/>
-                <w:sz w:val="24"/>
-                <w:szCs w:val="24"/>
-              </w:rPr>
-              <w:t xml:space="preserve"> </w:t>
+              <w:rPr>
+                <w:sz w:val="24"/>
+                <w:szCs w:val="24"/>
+              </w:rPr>
+            </w:pPr>
+            <w:r>
+              <w:rPr>
+                <w:sz w:val="24"/>
+                <w:szCs w:val="24"/>
+              </w:rPr>
+              <w:t>Nil</w:t>
             </w:r>
           </w:p>
         </w:tc>
@@ -8182,8 +8226,6 @@
               </w:rPr>
               <w:t xml:space="preserve"> </w:t>
             </w:r>
-            <w:bookmarkStart w:id="0" w:name="_GoBack"/>
-            <w:bookmarkEnd w:id="0"/>
             <w:r>
               <w:rPr>
                 <w:color w:val="000000"/>
@@ -8309,7 +8351,7 @@
           </w:p>
           <w:p>
             <w:pPr>
-              <w:pStyle w:val="a3"/>
+              <w:pStyle w:val="ListParagraph"/>
               <w:numPr>
                 <w:ilvl w:val="0"/>
                 <w:numId w:val="2"/>
@@ -12600,6 +12642,96 @@
       </w:pPr>
     </w:lvl>
   </w:abstractNum>
+  <w:abstractNum w:abstractNumId="4" w15:restartNumberingAfterBreak="0">
+    <w:nsid w:val="40B10786"/>
+    <w:multiLevelType w:val="hybridMultilevel"/>
+    <w:tmpl w:val="674C56E8"/>
+    <w:lvl w:ilvl="0" w:tplc="3F761498">
+      <w:start w:val="1"/>
+      <w:numFmt w:val="decimal"/>
+      <w:lvlText w:val="%1."/>
+      <w:lvlJc w:val="left"/>
+      <w:pPr>
+        <w:ind w:left="720" w:hanging="360"/>
+      </w:pPr>
+      <w:rPr>
+        <w:rFonts w:hint="default"/>
+        <w:color w:val="000000"/>
+      </w:rPr>
+    </w:lvl>
+    <w:lvl w:ilvl="1" w:tplc="04090019" w:tentative="1">
+      <w:start w:val="1"/>
+      <w:numFmt w:val="lowerLetter"/>
+      <w:lvlText w:val="%2."/>
+      <w:lvlJc w:val="left"/>
+      <w:pPr>
+        <w:ind w:left="1440" w:hanging="360"/>
+      </w:pPr>
+    </w:lvl>
+    <w:lvl w:ilvl="2" w:tplc="0409001B" w:tentative="1">
+      <w:start w:val="1"/>
+      <w:numFmt w:val="lowerRoman"/>
+      <w:lvlText w:val="%3."/>
+      <w:lvlJc w:val="right"/>
+      <w:pPr>
+        <w:ind w:left="2160" w:hanging="180"/>
+      </w:pPr>
+    </w:lvl>
+    <w:lvl w:ilvl="3" w:tplc="0409000F" w:tentative="1">
+      <w:start w:val="1"/>
+      <w:numFmt w:val="decimal"/>
+      <w:lvlText w:val="%4."/>
+      <w:lvlJc w:val="left"/>
+      <w:pPr>
+        <w:ind w:left="2880" w:hanging="360"/>
+      </w:pPr>
+    </w:lvl>
+    <w:lvl w:ilvl="4" w:tplc="04090019" w:tentative="1">
+      <w:start w:val="1"/>
+      <w:numFmt w:val="lowerLetter"/>
+      <w:lvlText w:val="%5."/>
+      <w:lvlJc w:val="left"/>
+      <w:pPr>
+        <w:ind w:left="3600" w:hanging="360"/>
+      </w:pPr>
+    </w:lvl>
+    <w:lvl w:ilvl="5" w:tplc="0409001B" w:tentative="1">
+      <w:start w:val="1"/>
+      <w:numFmt w:val="lowerRoman"/>
+      <w:lvlText w:val="%6."/>
+      <w:lvlJc w:val="right"/>
+      <w:pPr>
+        <w:ind w:left="4320" w:hanging="180"/>
+      </w:pPr>
+    </w:lvl>
+    <w:lvl w:ilvl="6" w:tplc="0409000F" w:tentative="1">
+      <w:start w:val="1"/>
+      <w:numFmt w:val="decimal"/>
+      <w:lvlText w:val="%7."/>
+      <w:lvlJc w:val="left"/>
+      <w:pPr>
+        <w:ind w:left="5040" w:hanging="360"/>
+      </w:pPr>
+    </w:lvl>
+    <w:lvl w:ilvl="7" w:tplc="04090019" w:tentative="1">
+      <w:start w:val="1"/>
+      <w:numFmt w:val="lowerLetter"/>
+      <w:lvlText w:val="%8."/>
+      <w:lvlJc w:val="left"/>
+      <w:pPr>
+        <w:ind w:left="5760" w:hanging="360"/>
+      </w:pPr>
+    </w:lvl>
+    <w:lvl w:ilvl="8" w:tplc="0409001B" w:tentative="1">
+      <w:start w:val="1"/>
+      <w:numFmt w:val="lowerRoman"/>
+      <w:lvlText w:val="%9."/>
+      <w:lvlJc w:val="right"/>
+      <w:pPr>
+        <w:ind w:left="6480" w:hanging="180"/>
+      </w:pPr>
+    </w:lvl>
+  </w:abstractNum>
   <w:num w:numId="1">
     <w:abstractNumId w:val="3"/>
   </w:num>
@@ -12611,6 +12743,9 @@
   </w:num>
   <w:num w:numId="4">
     <w:abstractNumId w:val="1"/>
+  </w:num>
+  <w:num w:numId="5">
+    <w:abstractNumId w:val="4"/>
   </w:num>
 </w:numbering>
 </file>
@@ -13009,7 +13144,7 @@
     <w:lsdException w:name="Hashtag" w:semiHidden="1" w:unhideWhenUsed="1"/>
     <w:lsdException w:name="Unresolved Mention" w:semiHidden="1" w:unhideWhenUsed="1"/>
   </w:latentStyles>
-  <w:style w:type="paragraph" w:default="1" w:styleId="a">
+  <w:style w:type="paragraph" w:default="1" w:styleId="Normal">
     <w:name w:val="Normal"/>
     <w:qFormat/>
     <w:rsid w:val="00FD57DD"/>
@@ -13022,13 +13157,13 @@
       <w:lang w:eastAsia="en-US"/>
     </w:rPr>
   </w:style>
-  <w:style w:type="character" w:default="1" w:styleId="a0">
+  <w:style w:type="character" w:default="1" w:styleId="DefaultParagraphFont">
     <w:name w:val="Default Paragraph Font"/>
     <w:uiPriority w:val="1"/>
     <w:semiHidden/>
     <w:unhideWhenUsed/>
   </w:style>
-  <w:style w:type="table" w:default="1" w:styleId="a1">
+  <w:style w:type="table" w:default="1" w:styleId="TableNormal">
     <w:name w:val="Normal Table"/>
     <w:uiPriority w:val="99"/>
     <w:semiHidden/>
@@ -13043,15 +13178,15 @@
       </w:tblCellMar>
     </w:tblPr>
   </w:style>
-  <w:style w:type="numbering" w:default="1" w:styleId="a2">
+  <w:style w:type="numbering" w:default="1" w:styleId="NoList">
     <w:name w:val="No List"/>
     <w:uiPriority w:val="99"/>
     <w:semiHidden/>
     <w:unhideWhenUsed/>
   </w:style>
-  <w:style w:type="paragraph" w:styleId="a3">
+  <w:style w:type="paragraph" w:styleId="ListParagraph">
     <w:name w:val="List Paragraph"/>
-    <w:basedOn w:val="a"/>
+    <w:basedOn w:val="Normal"/>
     <w:uiPriority w:val="34"/>
     <w:qFormat/>
     <w:rsid w:val="007B0F0E"/>
@@ -13071,7 +13206,7 @@
         <a:sysClr val="windowText" lastClr="000000"/>
       </a:dk1>
       <a:lt1>
-        <a:sysClr val="window" lastClr="CCE8CF"/>
+        <a:sysClr val="window" lastClr="FFFFFF"/>
       </a:lt1>
       <a:dk2>
         <a:srgbClr val="1F497D"/>
@@ -13353,7 +13488,7 @@
 </file>
 
 <file path=customXml/itemProps1.xml><?xml version="1.0" encoding="utf-8"?>
-<ds:datastoreItem xmlns:ds="http://schemas.openxmlformats.org/officeDocument/2006/customXml" ds:itemID="{28A0FC49-4FD8-FC42-85D6-B71CC501865C}">
+<ds:datastoreItem xmlns:ds="http://schemas.openxmlformats.org/officeDocument/2006/customXml" ds:itemID="{B772F4AF-28C9-4EF1-B37E-6A6DF090505F}">
   <ds:schemaRefs>
     <ds:schemaRef ds:uri="http://schemas.openxmlformats.org/officeDocument/2006/bibliography"/>
   </ds:schemaRefs>

</xml_diff>